<commit_message>
small change on meetup file
</commit_message>
<xml_diff>
--- a/attending_meetup/mini_project_Attending a Data Science Meetup.docx
+++ b/attending_meetup/mini_project_Attending a Data Science Meetup.docx
@@ -167,7 +167,13 @@
         <w:spacing w:line="360" w:lineRule="auto"/>
       </w:pPr>
       <w:r>
-        <w:t xml:space="preserve">Three components pf </w:t>
+        <w:t xml:space="preserve">Three components </w:t>
+      </w:r>
+      <w:r>
+        <w:t>o</w:t>
+      </w:r>
+      <w:r>
+        <w:t xml:space="preserve">f </w:t>
       </w:r>
       <w:r>
         <w:t xml:space="preserve">ELK stack </w:t>
@@ -199,7 +205,10 @@
         <w:t xml:space="preserve">mostly streaming transaction data and log files. </w:t>
       </w:r>
       <w:r>
-        <w:t>other issues were</w:t>
+        <w:t>O</w:t>
+      </w:r>
+      <w:r>
+        <w:t>ther issues were</w:t>
       </w:r>
       <w:r>
         <w:t xml:space="preserve"> business use cases, how to setup, perform quick analysis and create a dashboard</w:t>
@@ -232,28 +241,31 @@
         <w:spacing w:line="360" w:lineRule="auto"/>
       </w:pPr>
       <w:r>
-        <w:t xml:space="preserve">It was my first meetup meeting. </w:t>
+        <w:t>It was my first meetup meeting. We were about ten and all the attendees had a job related with data or they were interested in data science. And meeting with these people in person was a different experience. After a short acquaintance phase</w:t>
+      </w:r>
+      <w:r>
+        <w:t xml:space="preserve">, Raja presented ELK stack. I was not familiar with the topic and it opened a new window for me. I didn’t learn the ELK but I learned what for it and how can be useful.  </w:t>
+      </w:r>
+    </w:p>
+    <w:p>
+      <w:pPr>
+        <w:spacing w:line="360" w:lineRule="auto"/>
+      </w:pPr>
+    </w:p>
+    <w:p>
+      <w:pPr>
+        <w:spacing w:line="360" w:lineRule="auto"/>
+      </w:pPr>
+      <w:r>
+        <w:t xml:space="preserve">One small issue, I had expecting to see the organizer as the inviter, but he was at the next room and we didn’t see him during the event. </w:t>
+      </w:r>
+      <w:r>
+        <w:t>In conclusion</w:t>
       </w:r>
       <w:bookmarkStart w:id="0" w:name="_GoBack"/>
       <w:bookmarkEnd w:id="0"/>
       <w:r>
-        <w:t>We were about ten and all the attendees had a job related with data or they were interested in data science. And meeting with these people in person was a different experience. After a short acquaintance phase</w:t>
-      </w:r>
-      <w:r>
-        <w:t xml:space="preserve">, Raja presented ELK stack. I was not familiar with the topic and it opened a new window for me. I didn’t learn the ELK but I learned what for it and how can be useful.  </w:t>
-      </w:r>
-    </w:p>
-    <w:p>
-      <w:pPr>
-        <w:spacing w:line="360" w:lineRule="auto"/>
-      </w:pPr>
-    </w:p>
-    <w:p>
-      <w:pPr>
-        <w:spacing w:line="360" w:lineRule="auto"/>
-      </w:pPr>
-      <w:r>
-        <w:t xml:space="preserve">One small issue, I had expecting to see the organizer as the inviter, but he was at the next room and we didn’t see him during the event. Anyway, the event satisfied my expectations and it was fruitful for me. </w:t>
+        <w:t xml:space="preserve">, the event satisfied my expectations and it was fruitful for me. </w:t>
       </w:r>
     </w:p>
     <w:sectPr>

</xml_diff>